<commit_message>
Final Bayesian book proposal, with chapter list, table of contents.
</commit_message>
<xml_diff>
--- a/Bayesian book – proposal.docx
+++ b/Bayesian book – proposal.docx
@@ -469,15 +469,7 @@
         <w:rPr>
           <w:lang w:val="en-GB"/>
         </w:rPr>
-        <w:t xml:space="preserve"> diffic</w:t>
-      </w:r>
-      <w:bookmarkStart w:id="0" w:name="_GoBack"/>
-      <w:bookmarkEnd w:id="0"/>
-      <w:r>
-        <w:rPr>
-          <w:lang w:val="en-GB"/>
-        </w:rPr>
-        <w:t>ult to understand. In these circumstances, a very low level of prior knowledge will be assumed, and an emphasis will be placed instead on understanding the intuition behind the equations.</w:t>
+        <w:t xml:space="preserve"> difficult to understand. In these circumstances, a very low level of prior knowledge will be assumed, and an emphasis will be placed instead on understanding the intuition behind the equations.</w:t>
       </w:r>
     </w:p>
     <w:p>
@@ -780,8 +772,21 @@
         <w:rPr>
           <w:lang w:val="en-GB"/>
         </w:rPr>
-        <w:t>The first book is a description of the syllabus which will be covered, and the second is an explanation of the intuition behind Gibbs sampling.</w:t>
-      </w:r>
+        <w:t xml:space="preserve">The first book is a description of the syllabus which will be covered, and the second is an explanation of the intuition behind </w:t>
+      </w:r>
+      <w:r>
+        <w:rPr>
+          <w:lang w:val="en-GB"/>
+        </w:rPr>
+        <w:t>sampling from the posterior distribution:</w:t>
+      </w:r>
+    </w:p>
+    <w:p>
+      <w:pPr>
+        <w:rPr>
+          <w:lang w:val="en-GB"/>
+        </w:rPr>
+      </w:pPr>
     </w:p>
     <w:p>
       <w:pPr>
@@ -802,12 +807,44 @@
           <w:lang w:val="en-GB"/>
         </w:rPr>
       </w:pPr>
-      <w:r>
-        <w:rPr>
-          <w:lang w:val="en-GB"/>
-        </w:rPr>
-        <w:t xml:space="preserve">Gibbs sampling: </w:t>
-      </w:r>
+      <w:hyperlink r:id="rId5" w:history="1">
+        <w:r>
+          <w:rPr>
+            <w:rStyle w:val="Hyperlink"/>
+            <w:lang w:val="en-GB"/>
+          </w:rPr>
+          <w:t>https://www.youtube.com/watch?v=VQRuoCawevE</w:t>
+        </w:r>
+      </w:hyperlink>
+    </w:p>
+    <w:p>
+      <w:pPr>
+        <w:rPr>
+          <w:lang w:val="en-GB"/>
+        </w:rPr>
+      </w:pPr>
+      <w:r>
+        <w:rPr>
+          <w:lang w:val="en-GB"/>
+        </w:rPr>
+        <w:t>Bayesian posterior distribution sampling:</w:t>
+      </w:r>
+    </w:p>
+    <w:p>
+      <w:pPr>
+        <w:rPr>
+          <w:lang w:val="en-GB"/>
+        </w:rPr>
+      </w:pPr>
+      <w:hyperlink r:id="rId6" w:history="1">
+        <w:r>
+          <w:rPr>
+            <w:rStyle w:val="Hyperlink"/>
+            <w:lang w:val="en-GB"/>
+          </w:rPr>
+          <w:t>https://www.youtube.com/watch?v=EHqU9LE9tg8</w:t>
+        </w:r>
+      </w:hyperlink>
     </w:p>
     <w:p>
       <w:pPr>
@@ -877,7 +914,7 @@
           <w:lang w:val="en-GB"/>
         </w:rPr>
       </w:pPr>
-      <w:hyperlink r:id="rId5" w:history="1">
+      <w:hyperlink r:id="rId7" w:history="1">
         <w:r>
           <w:rPr>
             <w:rStyle w:val="Hyperlink"/>
@@ -1007,7 +1044,6 @@
     <w:p>
       <w:pPr>
         <w:rPr>
-          <w:b/>
           <w:lang w:val="en-GB"/>
         </w:rPr>
       </w:pPr>
@@ -1036,6 +1072,41 @@
         </w:rPr>
         <w:t>earn visually.</w:t>
       </w:r>
+    </w:p>
+    <w:p>
+      <w:pPr>
+        <w:rPr>
+          <w:b/>
+          <w:lang w:val="en-GB"/>
+        </w:rPr>
+      </w:pPr>
+      <w:r>
+        <w:rPr>
+          <w:b/>
+          <w:lang w:val="en-GB"/>
+        </w:rPr>
+        <w:t>Code snippets:</w:t>
+      </w:r>
+      <w:r>
+        <w:rPr>
+          <w:lang w:val="en-GB"/>
+        </w:rPr>
+        <w:t xml:space="preserve"> The reader will be provided with code snippets (which will be short) in the chapters themselves. The full code will either be provided by the companion website, o</w:t>
+      </w:r>
+      <w:r>
+        <w:rPr>
+          <w:lang w:val="en-GB"/>
+        </w:rPr>
+        <w:t>r at the end of the chapters/</w:t>
+      </w:r>
+      <w:bookmarkStart w:id="0" w:name="_GoBack"/>
+      <w:bookmarkEnd w:id="0"/>
+      <w:r>
+        <w:rPr>
+          <w:lang w:val="en-GB"/>
+        </w:rPr>
+        <w:t>book.</w:t>
+      </w:r>
       <w:r>
         <w:rPr>
           <w:b/>
@@ -1473,7 +1544,19 @@
         <w:rPr>
           <w:lang w:val="en-GB"/>
         </w:rPr>
-        <w:t xml:space="preserve">This title of this text seems suggestive of fulfilling a role which I would see the proposed book as occupying. </w:t>
+        <w:t xml:space="preserve">This title of this text seems suggestive of </w:t>
+      </w:r>
+      <w:r>
+        <w:rPr>
+          <w:lang w:val="en-GB"/>
+        </w:rPr>
+        <w:t>occupying a niche</w:t>
+      </w:r>
+      <w:r>
+        <w:rPr>
+          <w:lang w:val="en-GB"/>
+        </w:rPr>
+        <w:t xml:space="preserve"> which I would see the proposed book as occupying. </w:t>
       </w:r>
       <w:r>
         <w:rPr>
@@ -1595,7 +1678,21 @@
           <w:b/>
           <w:lang w:val="en-GB"/>
         </w:rPr>
-        <w:t xml:space="preserve">6-8 months: </w:t>
+        <w:t>6-</w:t>
+      </w:r>
+      <w:r>
+        <w:rPr>
+          <w:b/>
+          <w:lang w:val="en-GB"/>
+        </w:rPr>
+        <w:t>10</w:t>
+      </w:r>
+      <w:r>
+        <w:rPr>
+          <w:b/>
+          <w:lang w:val="en-GB"/>
+        </w:rPr>
+        <w:t xml:space="preserve"> months: </w:t>
       </w:r>
       <w:r>
         <w:rPr>
@@ -1929,6 +2026,196 @@
       <w:color w:val="0000FF" w:themeColor="hyperlink"/>
       <w:u w:val="single"/>
     </w:rPr>
+  </w:style>
+</w:styles>
+</file>
+
+<file path=word/stylesWithEffects.xml><?xml version="1.0" encoding="utf-8"?>
+<w:styles xmlns:wpc="http://schemas.microsoft.com/office/word/2010/wordprocessingCanvas" xmlns:mc="http://schemas.openxmlformats.org/markup-compatibility/2006" xmlns:o="urn:schemas-microsoft-com:office:office" xmlns:r="http://schemas.openxmlformats.org/officeDocument/2006/relationships" xmlns:m="http://schemas.openxmlformats.org/officeDocument/2006/math" xmlns:v="urn:schemas-microsoft-com:vml" xmlns:wp14="http://schemas.microsoft.com/office/word/2010/wordprocessingDrawing" xmlns:wp="http://schemas.openxmlformats.org/drawingml/2006/wordprocessingDrawing" xmlns:w10="urn:schemas-microsoft-com:office:word" xmlns:w="http://schemas.openxmlformats.org/wordprocessingml/2006/main" xmlns:w14="http://schemas.microsoft.com/office/word/2010/wordml" xmlns:wpg="http://schemas.microsoft.com/office/word/2010/wordprocessingGroup" xmlns:wpi="http://schemas.microsoft.com/office/word/2010/wordprocessingInk" xmlns:wne="http://schemas.microsoft.com/office/word/2006/wordml" xmlns:wps="http://schemas.microsoft.com/office/word/2010/wordprocessingShape" mc:Ignorable="w14 wp14">
+  <w:docDefaults>
+    <w:rPrDefault>
+      <w:rPr>
+        <w:rFonts w:asciiTheme="minorHAnsi" w:eastAsiaTheme="minorEastAsia" w:hAnsiTheme="minorHAnsi" w:cstheme="minorBidi"/>
+        <w:sz w:val="22"/>
+        <w:szCs w:val="22"/>
+        <w:lang w:val="en-GB" w:eastAsia="en-GB" w:bidi="ar-SA"/>
+      </w:rPr>
+    </w:rPrDefault>
+    <w:pPrDefault>
+      <w:pPr>
+        <w:spacing w:after="200" w:line="276" w:lineRule="auto"/>
+      </w:pPr>
+    </w:pPrDefault>
+  </w:docDefaults>
+  <w:latentStyles w:defLockedState="0" w:defUIPriority="99" w:defSemiHidden="1" w:defUnhideWhenUsed="1" w:defQFormat="0" w:count="267">
+    <w:lsdException w:name="Normal" w:semiHidden="0" w:uiPriority="0" w:unhideWhenUsed="0" w:qFormat="1"/>
+    <w:lsdException w:name="heading 1" w:semiHidden="0" w:uiPriority="9" w:unhideWhenUsed="0" w:qFormat="1"/>
+    <w:lsdException w:name="heading 2" w:uiPriority="9" w:qFormat="1"/>
+    <w:lsdException w:name="heading 3" w:uiPriority="9" w:qFormat="1"/>
+    <w:lsdException w:name="heading 4" w:uiPriority="9" w:qFormat="1"/>
+    <w:lsdException w:name="heading 5" w:uiPriority="9" w:qFormat="1"/>
+    <w:lsdException w:name="heading 6" w:uiPriority="9" w:qFormat="1"/>
+    <w:lsdException w:name="heading 7" w:uiPriority="9" w:qFormat="1"/>
+    <w:lsdException w:name="heading 8" w:uiPriority="9" w:qFormat="1"/>
+    <w:lsdException w:name="heading 9" w:uiPriority="9" w:qFormat="1"/>
+    <w:lsdException w:name="toc 1" w:uiPriority="39"/>
+    <w:lsdException w:name="toc 2" w:uiPriority="39"/>
+    <w:lsdException w:name="toc 3" w:uiPriority="39"/>
+    <w:lsdException w:name="toc 4" w:uiPriority="39"/>
+    <w:lsdException w:name="toc 5" w:uiPriority="39"/>
+    <w:lsdException w:name="toc 6" w:uiPriority="39"/>
+    <w:lsdException w:name="toc 7" w:uiPriority="39"/>
+    <w:lsdException w:name="toc 8" w:uiPriority="39"/>
+    <w:lsdException w:name="toc 9" w:uiPriority="39"/>
+    <w:lsdException w:name="caption" w:uiPriority="35" w:qFormat="1"/>
+    <w:lsdException w:name="Title" w:semiHidden="0" w:uiPriority="10" w:unhideWhenUsed="0" w:qFormat="1"/>
+    <w:lsdException w:name="Default Paragraph Font" w:uiPriority="1"/>
+    <w:lsdException w:name="Subtitle" w:semiHidden="0" w:uiPriority="11" w:unhideWhenUsed="0" w:qFormat="1"/>
+    <w:lsdException w:name="Strong" w:semiHidden="0" w:uiPriority="22" w:unhideWhenUsed="0" w:qFormat="1"/>
+    <w:lsdException w:name="Emphasis" w:semiHidden="0" w:uiPriority="20" w:unhideWhenUsed="0" w:qFormat="1"/>
+    <w:lsdException w:name="Table Grid" w:semiHidden="0" w:uiPriority="59" w:unhideWhenUsed="0"/>
+    <w:lsdException w:name="Placeholder Text" w:unhideWhenUsed="0"/>
+    <w:lsdException w:name="No Spacing" w:semiHidden="0" w:uiPriority="1" w:unhideWhenUsed="0" w:qFormat="1"/>
+    <w:lsdException w:name="Light Shading" w:semiHidden="0" w:uiPriority="60" w:unhideWhenUsed="0"/>
+    <w:lsdException w:name="Light List" w:semiHidden="0" w:uiPriority="61" w:unhideWhenUsed="0"/>
+    <w:lsdException w:name="Light Grid" w:semiHidden="0" w:uiPriority="62" w:unhideWhenUsed="0"/>
+    <w:lsdException w:name="Medium Shading 1" w:semiHidden="0" w:uiPriority="63" w:unhideWhenUsed="0"/>
+    <w:lsdException w:name="Medium Shading 2" w:semiHidden="0" w:uiPriority="64" w:unhideWhenUsed="0"/>
+    <w:lsdException w:name="Medium List 1" w:semiHidden="0" w:uiPriority="65" w:unhideWhenUsed="0"/>
+    <w:lsdException w:name="Medium List 2" w:semiHidden="0" w:uiPriority="66" w:unhideWhenUsed="0"/>
+    <w:lsdException w:name="Medium Grid 1" w:semiHidden="0" w:uiPriority="67" w:unhideWhenUsed="0"/>
+    <w:lsdException w:name="Medium Grid 2" w:semiHidden="0" w:uiPriority="68" w:unhideWhenUsed="0"/>
+    <w:lsdException w:name="Medium Grid 3" w:semiHidden="0" w:uiPriority="69" w:unhideWhenUsed="0"/>
+    <w:lsdException w:name="Dark List" w:semiHidden="0" w:uiPriority="70" w:unhideWhenUsed="0"/>
+    <w:lsdException w:name="Colorful Shading" w:semiHidden="0" w:uiPriority="71" w:unhideWhenUsed="0"/>
+    <w:lsdException w:name="Colorful List" w:semiHidden="0" w:uiPriority="72" w:unhideWhenUsed="0"/>
+    <w:lsdException w:name="Colorful Grid" w:semiHidden="0" w:uiPriority="73" w:unhideWhenUsed="0"/>
+    <w:lsdException w:name="Light Shading Accent 1" w:semiHidden="0" w:uiPriority="60" w:unhideWhenUsed="0"/>
+    <w:lsdException w:name="Light List Accent 1" w:semiHidden="0" w:uiPriority="61" w:unhideWhenUsed="0"/>
+    <w:lsdException w:name="Light Grid Accent 1" w:semiHidden="0" w:uiPriority="62" w:unhideWhenUsed="0"/>
+    <w:lsdException w:name="Medium Shading 1 Accent 1" w:semiHidden="0" w:uiPriority="63" w:unhideWhenUsed="0"/>
+    <w:lsdException w:name="Medium Shading 2 Accent 1" w:semiHidden="0" w:uiPriority="64" w:unhideWhenUsed="0"/>
+    <w:lsdException w:name="Medium List 1 Accent 1" w:semiHidden="0" w:uiPriority="65" w:unhideWhenUsed="0"/>
+    <w:lsdException w:name="Revision" w:unhideWhenUsed="0"/>
+    <w:lsdException w:name="List Paragraph" w:semiHidden="0" w:uiPriority="34" w:unhideWhenUsed="0" w:qFormat="1"/>
+    <w:lsdException w:name="Quote" w:semiHidden="0" w:uiPriority="29" w:unhideWhenUsed="0" w:qFormat="1"/>
+    <w:lsdException w:name="Intense Quote" w:semiHidden="0" w:uiPriority="30" w:unhideWhenUsed="0" w:qFormat="1"/>
+    <w:lsdException w:name="Medium List 2 Accent 1" w:semiHidden="0" w:uiPriority="66" w:unhideWhenUsed="0"/>
+    <w:lsdException w:name="Medium Grid 1 Accent 1" w:semiHidden="0" w:uiPriority="67" w:unhideWhenUsed="0"/>
+    <w:lsdException w:name="Medium Grid 2 Accent 1" w:semiHidden="0" w:uiPriority="68" w:unhideWhenUsed="0"/>
+    <w:lsdException w:name="Medium Grid 3 Accent 1" w:semiHidden="0" w:uiPriority="69" w:unhideWhenUsed="0"/>
+    <w:lsdException w:name="Dark List Accent 1" w:semiHidden="0" w:uiPriority="70" w:unhideWhenUsed="0"/>
+    <w:lsdException w:name="Colorful Shading Accent 1" w:semiHidden="0" w:uiPriority="71" w:unhideWhenUsed="0"/>
+    <w:lsdException w:name="Colorful List Accent 1" w:semiHidden="0" w:uiPriority="72" w:unhideWhenUsed="0"/>
+    <w:lsdException w:name="Colorful Grid Accent 1" w:semiHidden="0" w:uiPriority="73" w:unhideWhenUsed="0"/>
+    <w:lsdException w:name="Light Shading Accent 2" w:semiHidden="0" w:uiPriority="60" w:unhideWhenUsed="0"/>
+    <w:lsdException w:name="Light List Accent 2" w:semiHidden="0" w:uiPriority="61" w:unhideWhenUsed="0"/>
+    <w:lsdException w:name="Light Grid Accent 2" w:semiHidden="0" w:uiPriority="62" w:unhideWhenUsed="0"/>
+    <w:lsdException w:name="Medium Shading 1 Accent 2" w:semiHidden="0" w:uiPriority="63" w:unhideWhenUsed="0"/>
+    <w:lsdException w:name="Medium Shading 2 Accent 2" w:semiHidden="0" w:uiPriority="64" w:unhideWhenUsed="0"/>
+    <w:lsdException w:name="Medium List 1 Accent 2" w:semiHidden="0" w:uiPriority="65" w:unhideWhenUsed="0"/>
+    <w:lsdException w:name="Medium List 2 Accent 2" w:semiHidden="0" w:uiPriority="66" w:unhideWhenUsed="0"/>
+    <w:lsdException w:name="Medium Grid 1 Accent 2" w:semiHidden="0" w:uiPriority="67" w:unhideWhenUsed="0"/>
+    <w:lsdException w:name="Medium Grid 2 Accent 2" w:semiHidden="0" w:uiPriority="68" w:unhideWhenUsed="0"/>
+    <w:lsdException w:name="Medium Grid 3 Accent 2" w:semiHidden="0" w:uiPriority="69" w:unhideWhenUsed="0"/>
+    <w:lsdException w:name="Dark List Accent 2" w:semiHidden="0" w:uiPriority="70" w:unhideWhenUsed="0"/>
+    <w:lsdException w:name="Colorful Shading Accent 2" w:semiHidden="0" w:uiPriority="71" w:unhideWhenUsed="0"/>
+    <w:lsdException w:name="Colorful List Accent 2" w:semiHidden="0" w:uiPriority="72" w:unhideWhenUsed="0"/>
+    <w:lsdException w:name="Colorful Grid Accent 2" w:semiHidden="0" w:uiPriority="73" w:unhideWhenUsed="0"/>
+    <w:lsdException w:name="Light Shading Accent 3" w:semiHidden="0" w:uiPriority="60" w:unhideWhenUsed="0"/>
+    <w:lsdException w:name="Light List Accent 3" w:semiHidden="0" w:uiPriority="61" w:unhideWhenUsed="0"/>
+    <w:lsdException w:name="Light Grid Accent 3" w:semiHidden="0" w:uiPriority="62" w:unhideWhenUsed="0"/>
+    <w:lsdException w:name="Medium Shading 1 Accent 3" w:semiHidden="0" w:uiPriority="63" w:unhideWhenUsed="0"/>
+    <w:lsdException w:name="Medium Shading 2 Accent 3" w:semiHidden="0" w:uiPriority="64" w:unhideWhenUsed="0"/>
+    <w:lsdException w:name="Medium List 1 Accent 3" w:semiHidden="0" w:uiPriority="65" w:unhideWhenUsed="0"/>
+    <w:lsdException w:name="Medium List 2 Accent 3" w:semiHidden="0" w:uiPriority="66" w:unhideWhenUsed="0"/>
+    <w:lsdException w:name="Medium Grid 1 Accent 3" w:semiHidden="0" w:uiPriority="67" w:unhideWhenUsed="0"/>
+    <w:lsdException w:name="Medium Grid 2 Accent 3" w:semiHidden="0" w:uiPriority="68" w:unhideWhenUsed="0"/>
+    <w:lsdException w:name="Medium Grid 3 Accent 3" w:semiHidden="0" w:uiPriority="69" w:unhideWhenUsed="0"/>
+    <w:lsdException w:name="Dark List Accent 3" w:semiHidden="0" w:uiPriority="70" w:unhideWhenUsed="0"/>
+    <w:lsdException w:name="Colorful Shading Accent 3" w:semiHidden="0" w:uiPriority="71" w:unhideWhenUsed="0"/>
+    <w:lsdException w:name="Colorful List Accent 3" w:semiHidden="0" w:uiPriority="72" w:unhideWhenUsed="0"/>
+    <w:lsdException w:name="Colorful Grid Accent 3" w:semiHidden="0" w:uiPriority="73" w:unhideWhenUsed="0"/>
+    <w:lsdException w:name="Light Shading Accent 4" w:semiHidden="0" w:uiPriority="60" w:unhideWhenUsed="0"/>
+    <w:lsdException w:name="Light List Accent 4" w:semiHidden="0" w:uiPriority="61" w:unhideWhenUsed="0"/>
+    <w:lsdException w:name="Light Grid Accent 4" w:semiHidden="0" w:uiPriority="62" w:unhideWhenUsed="0"/>
+    <w:lsdException w:name="Medium Shading 1 Accent 4" w:semiHidden="0" w:uiPriority="63" w:unhideWhenUsed="0"/>
+    <w:lsdException w:name="Medium Shading 2 Accent 4" w:semiHidden="0" w:uiPriority="64" w:unhideWhenUsed="0"/>
+    <w:lsdException w:name="Medium List 1 Accent 4" w:semiHidden="0" w:uiPriority="65" w:unhideWhenUsed="0"/>
+    <w:lsdException w:name="Medium List 2 Accent 4" w:semiHidden="0" w:uiPriority="66" w:unhideWhenUsed="0"/>
+    <w:lsdException w:name="Medium Grid 1 Accent 4" w:semiHidden="0" w:uiPriority="67" w:unhideWhenUsed="0"/>
+    <w:lsdException w:name="Medium Grid 2 Accent 4" w:semiHidden="0" w:uiPriority="68" w:unhideWhenUsed="0"/>
+    <w:lsdException w:name="Medium Grid 3 Accent 4" w:semiHidden="0" w:uiPriority="69" w:unhideWhenUsed="0"/>
+    <w:lsdException w:name="Dark List Accent 4" w:semiHidden="0" w:uiPriority="70" w:unhideWhenUsed="0"/>
+    <w:lsdException w:name="Colorful Shading Accent 4" w:semiHidden="0" w:uiPriority="71" w:unhideWhenUsed="0"/>
+    <w:lsdException w:name="Colorful List Accent 4" w:semiHidden="0" w:uiPriority="72" w:unhideWhenUsed="0"/>
+    <w:lsdException w:name="Colorful Grid Accent 4" w:semiHidden="0" w:uiPriority="73" w:unhideWhenUsed="0"/>
+    <w:lsdException w:name="Light Shading Accent 5" w:semiHidden="0" w:uiPriority="60" w:unhideWhenUsed="0"/>
+    <w:lsdException w:name="Light List Accent 5" w:semiHidden="0" w:uiPriority="61" w:unhideWhenUsed="0"/>
+    <w:lsdException w:name="Light Grid Accent 5" w:semiHidden="0" w:uiPriority="62" w:unhideWhenUsed="0"/>
+    <w:lsdException w:name="Medium Shading 1 Accent 5" w:semiHidden="0" w:uiPriority="63" w:unhideWhenUsed="0"/>
+    <w:lsdException w:name="Medium Shading 2 Accent 5" w:semiHidden="0" w:uiPriority="64" w:unhideWhenUsed="0"/>
+    <w:lsdException w:name="Medium List 1 Accent 5" w:semiHidden="0" w:uiPriority="65" w:unhideWhenUsed="0"/>
+    <w:lsdException w:name="Medium List 2 Accent 5" w:semiHidden="0" w:uiPriority="66" w:unhideWhenUsed="0"/>
+    <w:lsdException w:name="Medium Grid 1 Accent 5" w:semiHidden="0" w:uiPriority="67" w:unhideWhenUsed="0"/>
+    <w:lsdException w:name="Medium Grid 2 Accent 5" w:semiHidden="0" w:uiPriority="68" w:unhideWhenUsed="0"/>
+    <w:lsdException w:name="Medium Grid 3 Accent 5" w:semiHidden="0" w:uiPriority="69" w:unhideWhenUsed="0"/>
+    <w:lsdException w:name="Dark List Accent 5" w:semiHidden="0" w:uiPriority="70" w:unhideWhenUsed="0"/>
+    <w:lsdException w:name="Colorful Shading Accent 5" w:semiHidden="0" w:uiPriority="71" w:unhideWhenUsed="0"/>
+    <w:lsdException w:name="Colorful List Accent 5" w:semiHidden="0" w:uiPriority="72" w:unhideWhenUsed="0"/>
+    <w:lsdException w:name="Colorful Grid Accent 5" w:semiHidden="0" w:uiPriority="73" w:unhideWhenUsed="0"/>
+    <w:lsdException w:name="Light Shading Accent 6" w:semiHidden="0" w:uiPriority="60" w:unhideWhenUsed="0"/>
+    <w:lsdException w:name="Light List Accent 6" w:semiHidden="0" w:uiPriority="61" w:unhideWhenUsed="0"/>
+    <w:lsdException w:name="Light Grid Accent 6" w:semiHidden="0" w:uiPriority="62" w:unhideWhenUsed="0"/>
+    <w:lsdException w:name="Medium Shading 1 Accent 6" w:semiHidden="0" w:uiPriority="63" w:unhideWhenUsed="0"/>
+    <w:lsdException w:name="Medium Shading 2 Accent 6" w:semiHidden="0" w:uiPriority="64" w:unhideWhenUsed="0"/>
+    <w:lsdException w:name="Medium List 1 Accent 6" w:semiHidden="0" w:uiPriority="65" w:unhideWhenUsed="0"/>
+    <w:lsdException w:name="Medium List 2 Accent 6" w:semiHidden="0" w:uiPriority="66" w:unhideWhenUsed="0"/>
+    <w:lsdException w:name="Medium Grid 1 Accent 6" w:semiHidden="0" w:uiPriority="67" w:unhideWhenUsed="0"/>
+    <w:lsdException w:name="Medium Grid 2 Accent 6" w:semiHidden="0" w:uiPriority="68" w:unhideWhenUsed="0"/>
+    <w:lsdException w:name="Medium Grid 3 Accent 6" w:semiHidden="0" w:uiPriority="69" w:unhideWhenUsed="0"/>
+    <w:lsdException w:name="Dark List Accent 6" w:semiHidden="0" w:uiPriority="70" w:unhideWhenUsed="0"/>
+    <w:lsdException w:name="Colorful Shading Accent 6" w:semiHidden="0" w:uiPriority="71" w:unhideWhenUsed="0"/>
+    <w:lsdException w:name="Colorful List Accent 6" w:semiHidden="0" w:uiPriority="72" w:unhideWhenUsed="0"/>
+    <w:lsdException w:name="Colorful Grid Accent 6" w:semiHidden="0" w:uiPriority="73" w:unhideWhenUsed="0"/>
+    <w:lsdException w:name="Subtle Emphasis" w:semiHidden="0" w:uiPriority="19" w:unhideWhenUsed="0" w:qFormat="1"/>
+    <w:lsdException w:name="Intense Emphasis" w:semiHidden="0" w:uiPriority="21" w:unhideWhenUsed="0" w:qFormat="1"/>
+    <w:lsdException w:name="Subtle Reference" w:semiHidden="0" w:uiPriority="31" w:unhideWhenUsed="0" w:qFormat="1"/>
+    <w:lsdException w:name="Intense Reference" w:semiHidden="0" w:uiPriority="32" w:unhideWhenUsed="0" w:qFormat="1"/>
+    <w:lsdException w:name="Book Title" w:semiHidden="0" w:uiPriority="33" w:unhideWhenUsed="0" w:qFormat="1"/>
+    <w:lsdException w:name="Bibliography" w:uiPriority="37"/>
+    <w:lsdException w:name="TOC Heading" w:uiPriority="39" w:qFormat="1"/>
+  </w:latentStyles>
+  <w:style w:type="paragraph" w:default="1" w:styleId="Normal">
+    <w:name w:val="Normal"/>
+    <w:qFormat/>
+  </w:style>
+  <w:style w:type="character" w:default="1" w:styleId="DefaultParagraphFont">
+    <w:name w:val="Default Paragraph Font"/>
+    <w:uiPriority w:val="1"/>
+    <w:semiHidden/>
+    <w:unhideWhenUsed/>
+  </w:style>
+  <w:style w:type="table" w:default="1" w:styleId="TableNormal">
+    <w:name w:val="Normal Table"/>
+    <w:uiPriority w:val="99"/>
+    <w:semiHidden/>
+    <w:unhideWhenUsed/>
+    <w:tblPr>
+      <w:tblInd w:w="0" w:type="dxa"/>
+      <w:tblCellMar>
+        <w:top w:w="0" w:type="dxa"/>
+        <w:left w:w="108" w:type="dxa"/>
+        <w:bottom w:w="0" w:type="dxa"/>
+        <w:right w:w="108" w:type="dxa"/>
+      </w:tblCellMar>
+    </w:tblPr>
+  </w:style>
+  <w:style w:type="numbering" w:default="1" w:styleId="NoList">
+    <w:name w:val="No List"/>
+    <w:uiPriority w:val="99"/>
+    <w:semiHidden/>
+    <w:unhideWhenUsed/>
   </w:style>
 </w:styles>
 </file>

</xml_diff>